<commit_message>
added Dan Dan's part of game example features
</commit_message>
<xml_diff>
--- a/assignment 1.docx
+++ b/assignment 1.docx
@@ -793,8 +793,6 @@
         </w:rPr>
         <w:t>1</w:t>
       </w:r>
-      <w:bookmarkStart w:id="0" w:name="_GoBack"/>
-      <w:bookmarkEnd w:id="0"/>
       <w:r>
         <w:rPr>
           <w:lang w:val="en-US"/>
@@ -27212,6 +27210,14 @@
       <w:pPr>
         <w:spacing w:line="16" w:lineRule="atLeast"/>
         <w:rPr>
+          <w:lang w:val="en-US"/>
+        </w:rPr>
+      </w:pPr>
+    </w:p>
+    <w:p>
+      <w:pPr>
+        <w:spacing w:line="16" w:lineRule="atLeast"/>
+        <w:rPr>
           <w:i/>
           <w:lang w:val="en-US"/>
         </w:rPr>
@@ -27221,6 +27227,7 @@
           <w:i/>
           <w:lang w:val="en-US"/>
         </w:rPr>
+        <w:lastRenderedPageBreak/>
         <w:t>Game 2:</w:t>
       </w:r>
     </w:p>
@@ -27235,7 +27242,6 @@
         <w:rPr>
           <w:lang w:val="en-US"/>
         </w:rPr>
-        <w:lastRenderedPageBreak/>
         <w:t>Good:</w:t>
       </w:r>
     </w:p>
@@ -27371,12 +27377,412 @@
       <w:pPr>
         <w:spacing w:line="16" w:lineRule="atLeast"/>
         <w:rPr>
-          <w:lang w:val="en-US"/>
-        </w:rPr>
-      </w:pPr>
+          <w:i/>
+          <w:lang w:val="en-US"/>
+        </w:rPr>
+      </w:pPr>
+      <w:r>
+        <w:rPr>
+          <w:i/>
+          <w:lang w:val="en-US"/>
+        </w:rPr>
+        <w:t>Game 3:</w:t>
+      </w:r>
+    </w:p>
+    <w:p>
+      <w:pPr>
+        <w:spacing w:line="16" w:lineRule="atLeast"/>
+        <w:rPr>
+          <w:lang w:val="en-US"/>
+        </w:rPr>
+      </w:pPr>
+      <w:r>
+        <w:rPr>
+          <w:lang w:val="en-US"/>
+        </w:rPr>
+        <w:t>Good:</w:t>
+      </w:r>
+    </w:p>
+    <w:p>
+      <w:pPr>
+        <w:pStyle w:val="Lijstalinea"/>
+        <w:numPr>
+          <w:ilvl w:val="0"/>
+          <w:numId w:val="7"/>
+        </w:numPr>
+        <w:spacing w:line="16" w:lineRule="atLeast"/>
+        <w:rPr>
+          <w:lang w:val="en-US"/>
+        </w:rPr>
+      </w:pPr>
+      <w:r>
+        <w:rPr>
+          <w:lang w:val="en-US"/>
+        </w:rPr>
+        <w:t>Sound effects on hits and misses, background music</w:t>
+      </w:r>
+    </w:p>
+    <w:p>
+      <w:pPr>
+        <w:pStyle w:val="Lijstalinea"/>
+        <w:numPr>
+          <w:ilvl w:val="0"/>
+          <w:numId w:val="7"/>
+        </w:numPr>
+        <w:spacing w:line="16" w:lineRule="atLeast"/>
+        <w:rPr>
+          <w:lang w:val="en-US"/>
+        </w:rPr>
+      </w:pPr>
+      <w:r>
+        <w:rPr>
+          <w:lang w:val="en-US"/>
+        </w:rPr>
+        <w:t>Clear hit and miss targets</w:t>
+      </w:r>
+    </w:p>
+    <w:p>
+      <w:pPr>
+        <w:pStyle w:val="Lijstalinea"/>
+        <w:numPr>
+          <w:ilvl w:val="0"/>
+          <w:numId w:val="7"/>
+        </w:numPr>
+        <w:spacing w:line="16" w:lineRule="atLeast"/>
+        <w:rPr>
+          <w:lang w:val="en-US"/>
+        </w:rPr>
+      </w:pPr>
+      <w:r>
+        <w:rPr>
+          <w:lang w:val="en-US"/>
+        </w:rPr>
+        <w:t>Simple grid pattern board</w:t>
+      </w:r>
+    </w:p>
+    <w:p>
+      <w:pPr>
+        <w:spacing w:line="16" w:lineRule="atLeast"/>
+        <w:rPr>
+          <w:lang w:val="en-US"/>
+        </w:rPr>
+      </w:pPr>
+      <w:r>
+        <w:rPr>
+          <w:lang w:val="en-US"/>
+        </w:rPr>
+        <w:t>Bad:</w:t>
+      </w:r>
+    </w:p>
+    <w:p>
+      <w:pPr>
+        <w:pStyle w:val="Lijstalinea"/>
+        <w:numPr>
+          <w:ilvl w:val="0"/>
+          <w:numId w:val="8"/>
+        </w:numPr>
+        <w:spacing w:line="16" w:lineRule="atLeast"/>
+        <w:rPr>
+          <w:lang w:val="en-US"/>
+        </w:rPr>
+      </w:pPr>
+      <w:r>
+        <w:rPr>
+          <w:lang w:val="en-US"/>
+        </w:rPr>
+        <w:t>No feedback about the opponent’s ships</w:t>
+      </w:r>
+    </w:p>
+    <w:p>
+      <w:pPr>
+        <w:pStyle w:val="Lijstalinea"/>
+        <w:numPr>
+          <w:ilvl w:val="0"/>
+          <w:numId w:val="8"/>
+        </w:numPr>
+        <w:spacing w:line="16" w:lineRule="atLeast"/>
+        <w:rPr>
+          <w:lang w:val="en-US"/>
+        </w:rPr>
+      </w:pPr>
+      <w:r>
+        <w:rPr>
+          <w:lang w:val="en-US"/>
+        </w:rPr>
+        <w:t>Hard to know how many blocks a ship is (which ships you still have to destroy)</w:t>
+      </w:r>
+    </w:p>
+    <w:p>
+      <w:pPr>
+        <w:pStyle w:val="Lijstalinea"/>
+        <w:numPr>
+          <w:ilvl w:val="0"/>
+          <w:numId w:val="8"/>
+        </w:numPr>
+        <w:spacing w:line="16" w:lineRule="atLeast"/>
+        <w:rPr>
+          <w:lang w:val="en-US"/>
+        </w:rPr>
+      </w:pPr>
+      <w:r>
+        <w:rPr>
+          <w:lang w:val="en-US"/>
+        </w:rPr>
+        <w:t>Unable to see your score</w:t>
+      </w:r>
+    </w:p>
+    <w:p>
+      <w:pPr>
+        <w:spacing w:line="16" w:lineRule="atLeast"/>
+        <w:rPr>
+          <w:i/>
+          <w:lang w:val="en-US"/>
+        </w:rPr>
+      </w:pPr>
+      <w:r>
+        <w:rPr>
+          <w:i/>
+          <w:lang w:val="en-US"/>
+        </w:rPr>
+        <w:t>Game 4:</w:t>
+      </w:r>
+    </w:p>
+    <w:p>
+      <w:pPr>
+        <w:spacing w:line="16" w:lineRule="atLeast"/>
+        <w:rPr>
+          <w:lang w:val="en-US"/>
+        </w:rPr>
+      </w:pPr>
+      <w:r>
+        <w:rPr>
+          <w:lang w:val="en-US"/>
+        </w:rPr>
+        <w:t>Good:</w:t>
+      </w:r>
+    </w:p>
+    <w:p>
+      <w:pPr>
+        <w:pStyle w:val="Lijstalinea"/>
+        <w:numPr>
+          <w:ilvl w:val="0"/>
+          <w:numId w:val="9"/>
+        </w:numPr>
+        <w:spacing w:line="16" w:lineRule="atLeast"/>
+        <w:rPr>
+          <w:lang w:val="en-US"/>
+        </w:rPr>
+      </w:pPr>
+      <w:r>
+        <w:rPr>
+          <w:lang w:val="en-US"/>
+        </w:rPr>
+        <w:t>Very nice animations</w:t>
+      </w:r>
+    </w:p>
+    <w:p>
+      <w:pPr>
+        <w:pStyle w:val="Lijstalinea"/>
+        <w:numPr>
+          <w:ilvl w:val="0"/>
+          <w:numId w:val="9"/>
+        </w:numPr>
+        <w:spacing w:line="16" w:lineRule="atLeast"/>
+        <w:rPr>
+          <w:lang w:val="en-US"/>
+        </w:rPr>
+      </w:pPr>
+      <w:r>
+        <w:rPr>
+          <w:lang w:val="en-US"/>
+        </w:rPr>
+        <w:t>Sound effects</w:t>
+      </w:r>
+    </w:p>
+    <w:p>
+      <w:pPr>
+        <w:pStyle w:val="Lijstalinea"/>
+        <w:numPr>
+          <w:ilvl w:val="0"/>
+          <w:numId w:val="9"/>
+        </w:numPr>
+        <w:spacing w:line="16" w:lineRule="atLeast"/>
+        <w:rPr>
+          <w:lang w:val="en-US"/>
+        </w:rPr>
+      </w:pPr>
+      <w:r>
+        <w:rPr>
+          <w:lang w:val="en-US"/>
+        </w:rPr>
+        <w:t>Clear indication of where you placed your shot, also the coordinates are given.</w:t>
+      </w:r>
+    </w:p>
+    <w:p>
+      <w:pPr>
+        <w:spacing w:line="16" w:lineRule="atLeast"/>
+        <w:rPr>
+          <w:lang w:val="en-US"/>
+        </w:rPr>
+      </w:pPr>
+      <w:r>
+        <w:rPr>
+          <w:lang w:val="en-US"/>
+        </w:rPr>
+        <w:t>Bad:</w:t>
+      </w:r>
+    </w:p>
+    <w:p>
+      <w:pPr>
+        <w:pStyle w:val="Lijstalinea"/>
+        <w:numPr>
+          <w:ilvl w:val="0"/>
+          <w:numId w:val="10"/>
+        </w:numPr>
+        <w:spacing w:line="16" w:lineRule="atLeast"/>
+        <w:rPr>
+          <w:lang w:val="en-US"/>
+        </w:rPr>
+      </w:pPr>
+      <w:r>
+        <w:rPr>
+          <w:lang w:val="en-US"/>
+        </w:rPr>
+        <w:t>Can’t see your own board clearly</w:t>
+      </w:r>
+    </w:p>
+    <w:p>
+      <w:pPr>
+        <w:pStyle w:val="Lijstalinea"/>
+        <w:numPr>
+          <w:ilvl w:val="0"/>
+          <w:numId w:val="10"/>
+        </w:numPr>
+        <w:spacing w:line="16" w:lineRule="atLeast"/>
+        <w:rPr>
+          <w:lang w:val="en-US"/>
+        </w:rPr>
+      </w:pPr>
+      <w:r>
+        <w:rPr>
+          <w:lang w:val="en-US"/>
+        </w:rPr>
+        <w:t>Waiting time caused by animations and changing views</w:t>
+      </w:r>
+    </w:p>
+    <w:p>
+      <w:pPr>
+        <w:pStyle w:val="Lijstalinea"/>
+        <w:numPr>
+          <w:ilvl w:val="0"/>
+          <w:numId w:val="10"/>
+        </w:numPr>
+        <w:spacing w:line="16" w:lineRule="atLeast"/>
+        <w:rPr>
+          <w:lang w:val="en-US"/>
+        </w:rPr>
+      </w:pPr>
+      <w:r>
+        <w:rPr>
+          <w:lang w:val="en-US"/>
+        </w:rPr>
+        <w:t>Option to play other games inside game screen</w:t>
+      </w:r>
+      <w:bookmarkStart w:id="0" w:name="_GoBack"/>
+      <w:bookmarkEnd w:id="0"/>
+    </w:p>
+    <w:p>
+      <w:pPr>
+        <w:spacing w:line="16" w:lineRule="atLeast"/>
+        <w:rPr>
+          <w:lang w:val="en-US"/>
+        </w:rPr>
+      </w:pPr>
+      <w:r>
+        <w:rPr>
+          <w:lang w:val="en-US"/>
+        </w:rPr>
+        <w:t>5.1)</w:t>
+      </w:r>
+    </w:p>
+    <w:p>
+      <w:pPr>
+        <w:spacing w:line="16" w:lineRule="atLeast"/>
+        <w:rPr>
+          <w:lang w:val="en-US"/>
+        </w:rPr>
+      </w:pPr>
+      <w:r>
+        <w:rPr>
+          <w:noProof/>
+        </w:rPr>
+        <w:lastRenderedPageBreak/>
+        <w:drawing>
+          <wp:inline distT="0" distB="0" distL="0" distR="0">
+            <wp:extent cx="5760720" cy="3240405"/>
+            <wp:effectExtent l="0" t="0" r="0" b="0"/>
+            <wp:docPr id="2" name="Afbeelding 2"/>
+            <wp:cNvGraphicFramePr>
+              <a:graphicFrameLocks xmlns:a="http://schemas.openxmlformats.org/drawingml/2006/main" noChangeAspect="1"/>
+            </wp:cNvGraphicFramePr>
+            <a:graphic xmlns:a="http://schemas.openxmlformats.org/drawingml/2006/main">
+              <a:graphicData uri="http://schemas.openxmlformats.org/drawingml/2006/picture">
+                <pic:pic xmlns:pic="http://schemas.openxmlformats.org/drawingml/2006/picture">
+                  <pic:nvPicPr>
+                    <pic:cNvPr id="0" name="Picture 1"/>
+                    <pic:cNvPicPr>
+                      <a:picLocks noChangeAspect="1" noChangeArrowheads="1"/>
+                    </pic:cNvPicPr>
+                  </pic:nvPicPr>
+                  <pic:blipFill>
+                    <a:blip r:embed="rId18" cstate="print">
+                      <a:extLst>
+                        <a:ext uri="{28A0092B-C50C-407E-A947-70E740481C1C}">
+                          <a14:useLocalDpi xmlns:a14="http://schemas.microsoft.com/office/drawing/2010/main" val="0"/>
+                        </a:ext>
+                      </a:extLst>
+                    </a:blip>
+                    <a:srcRect/>
+                    <a:stretch>
+                      <a:fillRect/>
+                    </a:stretch>
+                  </pic:blipFill>
+                  <pic:spPr bwMode="auto">
+                    <a:xfrm>
+                      <a:off x="0" y="0"/>
+                      <a:ext cx="5760720" cy="3240405"/>
+                    </a:xfrm>
+                    <a:prstGeom prst="rect">
+                      <a:avLst/>
+                    </a:prstGeom>
+                    <a:noFill/>
+                    <a:ln>
+                      <a:noFill/>
+                    </a:ln>
+                  </pic:spPr>
+                </pic:pic>
+              </a:graphicData>
+            </a:graphic>
+          </wp:inline>
+        </w:drawing>
+      </w:r>
+    </w:p>
+    <w:p>
+      <w:pPr>
+        <w:spacing w:line="16" w:lineRule="atLeast"/>
+        <w:rPr>
+          <w:lang w:val="en-US"/>
+        </w:rPr>
+      </w:pPr>
+      <w:r>
+        <w:rPr>
+          <w:lang w:val="en-US"/>
+        </w:rPr>
+        <w:t>5.2)</w:t>
+      </w:r>
     </w:p>
     <w:sectPr>
-      <w:headerReference w:type="default" r:id="rId18"/>
+      <w:headerReference w:type="default" r:id="rId19"/>
       <w:pgSz w:w="11906" w:h="16838"/>
       <w:pgMar w:top="1417" w:right="1417" w:bottom="1417" w:left="1417" w:header="708" w:footer="708" w:gutter="0"/>
       <w:cols w:space="708"/>
@@ -27900,6 +28306,350 @@
     </w:lvl>
   </w:abstractNum>
   <w:abstractNum w:abstractNumId="5" w15:restartNumberingAfterBreak="0">
+    <w:nsid w:val="6A405668"/>
+    <w:multiLevelType w:val="hybridMultilevel"/>
+    <w:tmpl w:val="52FA9830"/>
+    <w:lvl w:ilvl="0" w:tplc="0413000F">
+      <w:start w:val="1"/>
+      <w:numFmt w:val="decimal"/>
+      <w:lvlText w:val="%1."/>
+      <w:lvlJc w:val="left"/>
+      <w:pPr>
+        <w:ind w:left="720" w:hanging="360"/>
+      </w:pPr>
+    </w:lvl>
+    <w:lvl w:ilvl="1" w:tplc="04130019" w:tentative="1">
+      <w:start w:val="1"/>
+      <w:numFmt w:val="lowerLetter"/>
+      <w:lvlText w:val="%2."/>
+      <w:lvlJc w:val="left"/>
+      <w:pPr>
+        <w:ind w:left="1440" w:hanging="360"/>
+      </w:pPr>
+    </w:lvl>
+    <w:lvl w:ilvl="2" w:tplc="0413001B" w:tentative="1">
+      <w:start w:val="1"/>
+      <w:numFmt w:val="lowerRoman"/>
+      <w:lvlText w:val="%3."/>
+      <w:lvlJc w:val="right"/>
+      <w:pPr>
+        <w:ind w:left="2160" w:hanging="180"/>
+      </w:pPr>
+    </w:lvl>
+    <w:lvl w:ilvl="3" w:tplc="0413000F" w:tentative="1">
+      <w:start w:val="1"/>
+      <w:numFmt w:val="decimal"/>
+      <w:lvlText w:val="%4."/>
+      <w:lvlJc w:val="left"/>
+      <w:pPr>
+        <w:ind w:left="2880" w:hanging="360"/>
+      </w:pPr>
+    </w:lvl>
+    <w:lvl w:ilvl="4" w:tplc="04130019" w:tentative="1">
+      <w:start w:val="1"/>
+      <w:numFmt w:val="lowerLetter"/>
+      <w:lvlText w:val="%5."/>
+      <w:lvlJc w:val="left"/>
+      <w:pPr>
+        <w:ind w:left="3600" w:hanging="360"/>
+      </w:pPr>
+    </w:lvl>
+    <w:lvl w:ilvl="5" w:tplc="0413001B" w:tentative="1">
+      <w:start w:val="1"/>
+      <w:numFmt w:val="lowerRoman"/>
+      <w:lvlText w:val="%6."/>
+      <w:lvlJc w:val="right"/>
+      <w:pPr>
+        <w:ind w:left="4320" w:hanging="180"/>
+      </w:pPr>
+    </w:lvl>
+    <w:lvl w:ilvl="6" w:tplc="0413000F" w:tentative="1">
+      <w:start w:val="1"/>
+      <w:numFmt w:val="decimal"/>
+      <w:lvlText w:val="%7."/>
+      <w:lvlJc w:val="left"/>
+      <w:pPr>
+        <w:ind w:left="5040" w:hanging="360"/>
+      </w:pPr>
+    </w:lvl>
+    <w:lvl w:ilvl="7" w:tplc="04130019" w:tentative="1">
+      <w:start w:val="1"/>
+      <w:numFmt w:val="lowerLetter"/>
+      <w:lvlText w:val="%8."/>
+      <w:lvlJc w:val="left"/>
+      <w:pPr>
+        <w:ind w:left="5760" w:hanging="360"/>
+      </w:pPr>
+    </w:lvl>
+    <w:lvl w:ilvl="8" w:tplc="0413001B" w:tentative="1">
+      <w:start w:val="1"/>
+      <w:numFmt w:val="lowerRoman"/>
+      <w:lvlText w:val="%9."/>
+      <w:lvlJc w:val="right"/>
+      <w:pPr>
+        <w:ind w:left="6480" w:hanging="180"/>
+      </w:pPr>
+    </w:lvl>
+  </w:abstractNum>
+  <w:abstractNum w:abstractNumId="6" w15:restartNumberingAfterBreak="0">
+    <w:nsid w:val="7405221E"/>
+    <w:multiLevelType w:val="hybridMultilevel"/>
+    <w:tmpl w:val="140698F4"/>
+    <w:lvl w:ilvl="0" w:tplc="0413000F">
+      <w:start w:val="1"/>
+      <w:numFmt w:val="decimal"/>
+      <w:lvlText w:val="%1."/>
+      <w:lvlJc w:val="left"/>
+      <w:pPr>
+        <w:ind w:left="720" w:hanging="360"/>
+      </w:pPr>
+    </w:lvl>
+    <w:lvl w:ilvl="1" w:tplc="04130019" w:tentative="1">
+      <w:start w:val="1"/>
+      <w:numFmt w:val="lowerLetter"/>
+      <w:lvlText w:val="%2."/>
+      <w:lvlJc w:val="left"/>
+      <w:pPr>
+        <w:ind w:left="1440" w:hanging="360"/>
+      </w:pPr>
+    </w:lvl>
+    <w:lvl w:ilvl="2" w:tplc="0413001B" w:tentative="1">
+      <w:start w:val="1"/>
+      <w:numFmt w:val="lowerRoman"/>
+      <w:lvlText w:val="%3."/>
+      <w:lvlJc w:val="right"/>
+      <w:pPr>
+        <w:ind w:left="2160" w:hanging="180"/>
+      </w:pPr>
+    </w:lvl>
+    <w:lvl w:ilvl="3" w:tplc="0413000F" w:tentative="1">
+      <w:start w:val="1"/>
+      <w:numFmt w:val="decimal"/>
+      <w:lvlText w:val="%4."/>
+      <w:lvlJc w:val="left"/>
+      <w:pPr>
+        <w:ind w:left="2880" w:hanging="360"/>
+      </w:pPr>
+    </w:lvl>
+    <w:lvl w:ilvl="4" w:tplc="04130019" w:tentative="1">
+      <w:start w:val="1"/>
+      <w:numFmt w:val="lowerLetter"/>
+      <w:lvlText w:val="%5."/>
+      <w:lvlJc w:val="left"/>
+      <w:pPr>
+        <w:ind w:left="3600" w:hanging="360"/>
+      </w:pPr>
+    </w:lvl>
+    <w:lvl w:ilvl="5" w:tplc="0413001B" w:tentative="1">
+      <w:start w:val="1"/>
+      <w:numFmt w:val="lowerRoman"/>
+      <w:lvlText w:val="%6."/>
+      <w:lvlJc w:val="right"/>
+      <w:pPr>
+        <w:ind w:left="4320" w:hanging="180"/>
+      </w:pPr>
+    </w:lvl>
+    <w:lvl w:ilvl="6" w:tplc="0413000F" w:tentative="1">
+      <w:start w:val="1"/>
+      <w:numFmt w:val="decimal"/>
+      <w:lvlText w:val="%7."/>
+      <w:lvlJc w:val="left"/>
+      <w:pPr>
+        <w:ind w:left="5040" w:hanging="360"/>
+      </w:pPr>
+    </w:lvl>
+    <w:lvl w:ilvl="7" w:tplc="04130019" w:tentative="1">
+      <w:start w:val="1"/>
+      <w:numFmt w:val="lowerLetter"/>
+      <w:lvlText w:val="%8."/>
+      <w:lvlJc w:val="left"/>
+      <w:pPr>
+        <w:ind w:left="5760" w:hanging="360"/>
+      </w:pPr>
+    </w:lvl>
+    <w:lvl w:ilvl="8" w:tplc="0413001B" w:tentative="1">
+      <w:start w:val="1"/>
+      <w:numFmt w:val="lowerRoman"/>
+      <w:lvlText w:val="%9."/>
+      <w:lvlJc w:val="right"/>
+      <w:pPr>
+        <w:ind w:left="6480" w:hanging="180"/>
+      </w:pPr>
+    </w:lvl>
+  </w:abstractNum>
+  <w:abstractNum w:abstractNumId="7" w15:restartNumberingAfterBreak="0">
+    <w:nsid w:val="7EB069B9"/>
+    <w:multiLevelType w:val="hybridMultilevel"/>
+    <w:tmpl w:val="5DAE4DA2"/>
+    <w:lvl w:ilvl="0" w:tplc="0413000F">
+      <w:start w:val="1"/>
+      <w:numFmt w:val="decimal"/>
+      <w:lvlText w:val="%1."/>
+      <w:lvlJc w:val="left"/>
+      <w:pPr>
+        <w:ind w:left="720" w:hanging="360"/>
+      </w:pPr>
+    </w:lvl>
+    <w:lvl w:ilvl="1" w:tplc="04130019" w:tentative="1">
+      <w:start w:val="1"/>
+      <w:numFmt w:val="lowerLetter"/>
+      <w:lvlText w:val="%2."/>
+      <w:lvlJc w:val="left"/>
+      <w:pPr>
+        <w:ind w:left="1440" w:hanging="360"/>
+      </w:pPr>
+    </w:lvl>
+    <w:lvl w:ilvl="2" w:tplc="0413001B" w:tentative="1">
+      <w:start w:val="1"/>
+      <w:numFmt w:val="lowerRoman"/>
+      <w:lvlText w:val="%3."/>
+      <w:lvlJc w:val="right"/>
+      <w:pPr>
+        <w:ind w:left="2160" w:hanging="180"/>
+      </w:pPr>
+    </w:lvl>
+    <w:lvl w:ilvl="3" w:tplc="0413000F" w:tentative="1">
+      <w:start w:val="1"/>
+      <w:numFmt w:val="decimal"/>
+      <w:lvlText w:val="%4."/>
+      <w:lvlJc w:val="left"/>
+      <w:pPr>
+        <w:ind w:left="2880" w:hanging="360"/>
+      </w:pPr>
+    </w:lvl>
+    <w:lvl w:ilvl="4" w:tplc="04130019" w:tentative="1">
+      <w:start w:val="1"/>
+      <w:numFmt w:val="lowerLetter"/>
+      <w:lvlText w:val="%5."/>
+      <w:lvlJc w:val="left"/>
+      <w:pPr>
+        <w:ind w:left="3600" w:hanging="360"/>
+      </w:pPr>
+    </w:lvl>
+    <w:lvl w:ilvl="5" w:tplc="0413001B" w:tentative="1">
+      <w:start w:val="1"/>
+      <w:numFmt w:val="lowerRoman"/>
+      <w:lvlText w:val="%6."/>
+      <w:lvlJc w:val="right"/>
+      <w:pPr>
+        <w:ind w:left="4320" w:hanging="180"/>
+      </w:pPr>
+    </w:lvl>
+    <w:lvl w:ilvl="6" w:tplc="0413000F" w:tentative="1">
+      <w:start w:val="1"/>
+      <w:numFmt w:val="decimal"/>
+      <w:lvlText w:val="%7."/>
+      <w:lvlJc w:val="left"/>
+      <w:pPr>
+        <w:ind w:left="5040" w:hanging="360"/>
+      </w:pPr>
+    </w:lvl>
+    <w:lvl w:ilvl="7" w:tplc="04130019" w:tentative="1">
+      <w:start w:val="1"/>
+      <w:numFmt w:val="lowerLetter"/>
+      <w:lvlText w:val="%8."/>
+      <w:lvlJc w:val="left"/>
+      <w:pPr>
+        <w:ind w:left="5760" w:hanging="360"/>
+      </w:pPr>
+    </w:lvl>
+    <w:lvl w:ilvl="8" w:tplc="0413001B" w:tentative="1">
+      <w:start w:val="1"/>
+      <w:numFmt w:val="lowerRoman"/>
+      <w:lvlText w:val="%9."/>
+      <w:lvlJc w:val="right"/>
+      <w:pPr>
+        <w:ind w:left="6480" w:hanging="180"/>
+      </w:pPr>
+    </w:lvl>
+  </w:abstractNum>
+  <w:abstractNum w:abstractNumId="8" w15:restartNumberingAfterBreak="0">
+    <w:nsid w:val="7F0A0930"/>
+    <w:multiLevelType w:val="hybridMultilevel"/>
+    <w:tmpl w:val="3F64558A"/>
+    <w:lvl w:ilvl="0" w:tplc="0413000F">
+      <w:start w:val="1"/>
+      <w:numFmt w:val="decimal"/>
+      <w:lvlText w:val="%1."/>
+      <w:lvlJc w:val="left"/>
+      <w:pPr>
+        <w:ind w:left="720" w:hanging="360"/>
+      </w:pPr>
+    </w:lvl>
+    <w:lvl w:ilvl="1" w:tplc="04130019" w:tentative="1">
+      <w:start w:val="1"/>
+      <w:numFmt w:val="lowerLetter"/>
+      <w:lvlText w:val="%2."/>
+      <w:lvlJc w:val="left"/>
+      <w:pPr>
+        <w:ind w:left="1440" w:hanging="360"/>
+      </w:pPr>
+    </w:lvl>
+    <w:lvl w:ilvl="2" w:tplc="0413001B" w:tentative="1">
+      <w:start w:val="1"/>
+      <w:numFmt w:val="lowerRoman"/>
+      <w:lvlText w:val="%3."/>
+      <w:lvlJc w:val="right"/>
+      <w:pPr>
+        <w:ind w:left="2160" w:hanging="180"/>
+      </w:pPr>
+    </w:lvl>
+    <w:lvl w:ilvl="3" w:tplc="0413000F" w:tentative="1">
+      <w:start w:val="1"/>
+      <w:numFmt w:val="decimal"/>
+      <w:lvlText w:val="%4."/>
+      <w:lvlJc w:val="left"/>
+      <w:pPr>
+        <w:ind w:left="2880" w:hanging="360"/>
+      </w:pPr>
+    </w:lvl>
+    <w:lvl w:ilvl="4" w:tplc="04130019" w:tentative="1">
+      <w:start w:val="1"/>
+      <w:numFmt w:val="lowerLetter"/>
+      <w:lvlText w:val="%5."/>
+      <w:lvlJc w:val="left"/>
+      <w:pPr>
+        <w:ind w:left="3600" w:hanging="360"/>
+      </w:pPr>
+    </w:lvl>
+    <w:lvl w:ilvl="5" w:tplc="0413001B" w:tentative="1">
+      <w:start w:val="1"/>
+      <w:numFmt w:val="lowerRoman"/>
+      <w:lvlText w:val="%6."/>
+      <w:lvlJc w:val="right"/>
+      <w:pPr>
+        <w:ind w:left="4320" w:hanging="180"/>
+      </w:pPr>
+    </w:lvl>
+    <w:lvl w:ilvl="6" w:tplc="0413000F" w:tentative="1">
+      <w:start w:val="1"/>
+      <w:numFmt w:val="decimal"/>
+      <w:lvlText w:val="%7."/>
+      <w:lvlJc w:val="left"/>
+      <w:pPr>
+        <w:ind w:left="5040" w:hanging="360"/>
+      </w:pPr>
+    </w:lvl>
+    <w:lvl w:ilvl="7" w:tplc="04130019" w:tentative="1">
+      <w:start w:val="1"/>
+      <w:numFmt w:val="lowerLetter"/>
+      <w:lvlText w:val="%8."/>
+      <w:lvlJc w:val="left"/>
+      <w:pPr>
+        <w:ind w:left="5760" w:hanging="360"/>
+      </w:pPr>
+    </w:lvl>
+    <w:lvl w:ilvl="8" w:tplc="0413001B" w:tentative="1">
+      <w:start w:val="1"/>
+      <w:numFmt w:val="lowerRoman"/>
+      <w:lvlText w:val="%9."/>
+      <w:lvlJc w:val="right"/>
+      <w:pPr>
+        <w:ind w:left="6480" w:hanging="180"/>
+      </w:pPr>
+    </w:lvl>
+  </w:abstractNum>
+  <w:abstractNum w:abstractNumId="9" w15:restartNumberingAfterBreak="0">
     <w:nsid w:val="7FD14FA1"/>
     <w:multiLevelType w:val="hybridMultilevel"/>
     <w:tmpl w:val="30CAFC66"/>
@@ -27998,13 +28748,25 @@
     <w:abstractNumId w:val="2"/>
   </w:num>
   <w:num w:numId="4">
-    <w:abstractNumId w:val="5"/>
+    <w:abstractNumId w:val="9"/>
   </w:num>
   <w:num w:numId="5">
     <w:abstractNumId w:val="1"/>
   </w:num>
   <w:num w:numId="6">
     <w:abstractNumId w:val="3"/>
+  </w:num>
+  <w:num w:numId="7">
+    <w:abstractNumId w:val="8"/>
+  </w:num>
+  <w:num w:numId="8">
+    <w:abstractNumId w:val="6"/>
+  </w:num>
+  <w:num w:numId="9">
+    <w:abstractNumId w:val="5"/>
+  </w:num>
+  <w:num w:numId="10">
+    <w:abstractNumId w:val="7"/>
   </w:num>
 </w:numbering>
 </file>

</xml_diff>